<commit_message>
editted TOPIC - World Wide Web
</commit_message>
<xml_diff>
--- a/TOPICS/WWW/TOPIC - World Wide Web.docx
+++ b/TOPICS/WWW/TOPIC - World Wide Web.docx
@@ -27,16 +27,8 @@
         <w:tab/>
       </w:r>
       <w:r>
-        <w:t xml:space="preserve">World Wide Web is widely used in today’s generation. The web is </w:t>
-      </w:r>
-      <w:r>
-        <w:t>collection of web resources and application that allows people to access the resources through the internet.</w:t>
-      </w:r>
-      <w:r>
-        <w:t xml:space="preserve"> </w:t>
-      </w:r>
-      <w:bookmarkStart w:id="0" w:name="_GoBack"/>
-      <w:bookmarkEnd w:id="0"/>
+        <w:t xml:space="preserve">World Wide Web is widely used in today’s generation. The web is collection of web resources and application that allows people to access the resources through the internet. </w:t>
+      </w:r>
     </w:p>
     <w:p>
       <w:pPr>
@@ -102,7 +94,34 @@
       </w:pPr>
       <w:r>
         <w:tab/>
-        <w:t>The World Wide Web (WWW) started way back in 1989 when Sir Tim Berners-Lee, a computer scientist</w:t>
+        <w:t xml:space="preserve">The </w:t>
+      </w:r>
+      <w:r>
+        <w:rPr>
+          <w:b/>
+        </w:rPr>
+        <w:t>World Wide Web (WWW)</w:t>
+      </w:r>
+      <w:r>
+        <w:t xml:space="preserve"> started way back in </w:t>
+      </w:r>
+      <w:r>
+        <w:rPr>
+          <w:b/>
+        </w:rPr>
+        <w:t>1989</w:t>
+      </w:r>
+      <w:r>
+        <w:t xml:space="preserve"> when </w:t>
+      </w:r>
+      <w:r>
+        <w:rPr>
+          <w:b/>
+        </w:rPr>
+        <w:t>Sir Tim Berners-Lee</w:t>
+      </w:r>
+      <w:r>
+        <w:t>, a computer scientist</w:t>
       </w:r>
       <w:r>
         <w:t xml:space="preserve"> in CERN</w:t>
@@ -117,7 +136,16 @@
         <w:t xml:space="preserve">Before he invented the WWW, </w:t>
       </w:r>
       <w:r>
-        <w:t>the different scientists working in CERN find it difficult to share and access their researches to their co-workers. As a way to solve this issue, he wrote his proposal entitled “Information Management: A Proposal”. Within this document is his vision for what would s</w:t>
+        <w:t xml:space="preserve">the different scientists working in CERN find it difficult to share and access their researches to their co-workers. As a way to solve this issue, he wrote his proposal entitled </w:t>
+      </w:r>
+      <w:r>
+        <w:rPr>
+          <w:b/>
+        </w:rPr>
+        <w:t>“Information Management: A Proposal”</w:t>
+      </w:r>
+      <w:r>
+        <w:t>. Within this document is his vision for what would s</w:t>
       </w:r>
       <w:r>
         <w:t>o</w:t>
@@ -221,7 +249,22 @@
         <w:tab/>
       </w:r>
       <w:r>
-        <w:t>Many people interchange the terms “Internet” and “Web</w:t>
+        <w:t>Many people interchange the terms “</w:t>
+      </w:r>
+      <w:r>
+        <w:rPr>
+          <w:b/>
+        </w:rPr>
+        <w:t>Internet</w:t>
+      </w:r>
+      <w:r>
+        <w:t>” and “</w:t>
+      </w:r>
+      <w:r>
+        <w:rPr>
+          <w:b/>
+        </w:rPr>
+        <w:t>Web</w:t>
       </w:r>
       <w:r>
         <w:t>”</w:t>
@@ -272,7 +315,13 @@
         <w:jc w:val="both"/>
       </w:pPr>
       <w:r>
-        <w:t>Host – these are devices connected to the internet.</w:t>
+        <w:rPr>
+          <w:b/>
+        </w:rPr>
+        <w:t>Host</w:t>
+      </w:r>
+      <w:r>
+        <w:t xml:space="preserve"> – these are devices connected to the internet.</w:t>
       </w:r>
     </w:p>
     <w:p>
@@ -285,7 +334,22 @@
         <w:jc w:val="both"/>
       </w:pPr>
       <w:r>
-        <w:t>Interconnection media – these are platform that may either be wireless or wired.</w:t>
+        <w:rPr>
+          <w:b/>
+        </w:rPr>
+        <w:t>Interconnection</w:t>
+      </w:r>
+      <w:r>
+        <w:t xml:space="preserve"> </w:t>
+      </w:r>
+      <w:r>
+        <w:rPr>
+          <w:b/>
+        </w:rPr>
+        <w:t>media</w:t>
+      </w:r>
+      <w:r>
+        <w:t xml:space="preserve"> – these are platform that may either be wireless or wired.</w:t>
       </w:r>
     </w:p>
     <w:p>
@@ -298,7 +362,13 @@
         <w:jc w:val="both"/>
       </w:pPr>
       <w:r>
-        <w:t>Protocols – these governs how hosts communicate over the interconnection media.</w:t>
+        <w:rPr>
+          <w:b/>
+        </w:rPr>
+        <w:t>Protocols</w:t>
+      </w:r>
+      <w:r>
+        <w:t xml:space="preserve"> – these governs how hosts communicate over the interconnection media.</w:t>
       </w:r>
     </w:p>
     <w:p>
@@ -411,7 +481,22 @@
         <w:jc w:val="both"/>
       </w:pPr>
       <w:r>
-        <w:t xml:space="preserve">WWW or web for short is a collection of web resources and application that allows people to access the resources through the </w:t>
+        <w:rPr>
+          <w:b/>
+        </w:rPr>
+        <w:t>WWW</w:t>
+      </w:r>
+      <w:r>
+        <w:t xml:space="preserve"> or </w:t>
+      </w:r>
+      <w:r>
+        <w:rPr>
+          <w:b/>
+        </w:rPr>
+        <w:t>web</w:t>
+      </w:r>
+      <w:r>
+        <w:t xml:space="preserve"> for short is a collection of web resources and application that allows people to access the resources through the </w:t>
       </w:r>
       <w:r>
         <w:t>internet</w:t>
@@ -423,7 +508,16 @@
         <w:t xml:space="preserve"> </w:t>
       </w:r>
       <w:r>
-        <w:t xml:space="preserve">The term resources is used to refer to </w:t>
+        <w:t xml:space="preserve">The term </w:t>
+      </w:r>
+      <w:r>
+        <w:rPr>
+          <w:b/>
+        </w:rPr>
+        <w:t>resources</w:t>
+      </w:r>
+      <w:r>
+        <w:t xml:space="preserve"> is used to refer to </w:t>
       </w:r>
       <w:r>
         <w:t>all types of</w:t>
@@ -441,10 +535,43 @@
         <w:t xml:space="preserve">The web </w:t>
       </w:r>
       <w:r>
-        <w:t xml:space="preserve">uses a client </w:t>
-      </w:r>
-      <w:r>
-        <w:t>server architecture. The server is the one providing the service and the client is the one consuming the services provided by the server.</w:t>
+        <w:t xml:space="preserve">uses a </w:t>
+      </w:r>
+      <w:r>
+        <w:rPr>
+          <w:b/>
+        </w:rPr>
+        <w:t>client</w:t>
+      </w:r>
+      <w:r>
+        <w:t xml:space="preserve"> </w:t>
+      </w:r>
+      <w:r>
+        <w:rPr>
+          <w:b/>
+        </w:rPr>
+        <w:t>server</w:t>
+      </w:r>
+      <w:r>
+        <w:t xml:space="preserve"> architecture. The </w:t>
+      </w:r>
+      <w:r>
+        <w:rPr>
+          <w:b/>
+        </w:rPr>
+        <w:t>server</w:t>
+      </w:r>
+      <w:r>
+        <w:t xml:space="preserve"> is the one providing the service and the </w:t>
+      </w:r>
+      <w:r>
+        <w:rPr>
+          <w:b/>
+        </w:rPr>
+        <w:t>client</w:t>
+      </w:r>
+      <w:r>
+        <w:t xml:space="preserve"> is the one consuming the services provided by the server.</w:t>
       </w:r>
     </w:p>
     <w:p>
@@ -472,7 +599,25 @@
         <w:jc w:val="both"/>
       </w:pPr>
       <w:r>
-        <w:t xml:space="preserve">A web server is a computer </w:t>
+        <w:t xml:space="preserve">A </w:t>
+      </w:r>
+      <w:r>
+        <w:rPr>
+          <w:b/>
+        </w:rPr>
+        <w:t>web</w:t>
+      </w:r>
+      <w:r>
+        <w:t xml:space="preserve"> </w:t>
+      </w:r>
+      <w:r>
+        <w:rPr>
+          <w:b/>
+        </w:rPr>
+        <w:t>server</w:t>
+      </w:r>
+      <w:r>
+        <w:t xml:space="preserve"> is a computer </w:t>
       </w:r>
       <w:r>
         <w:t xml:space="preserve">that has a continuous connection to the internet. </w:t>
@@ -533,7 +678,22 @@
         <w:t xml:space="preserve"> </w:t>
       </w:r>
       <w:r>
-        <w:t>web services. These are applications that provide services that can be accessed by the web.</w:t>
+        <w:rPr>
+          <w:b/>
+        </w:rPr>
+        <w:t>web</w:t>
+      </w:r>
+      <w:r>
+        <w:t xml:space="preserve"> </w:t>
+      </w:r>
+      <w:r>
+        <w:rPr>
+          <w:b/>
+        </w:rPr>
+        <w:t>services</w:t>
+      </w:r>
+      <w:r>
+        <w:t>. These are applications that provide services that can be accessed by the web.</w:t>
       </w:r>
     </w:p>
     <w:p>
@@ -565,7 +725,22 @@
         <w:jc w:val="both"/>
       </w:pPr>
       <w:r>
-        <w:t>Web Browsers – these are the most common client used in the web. The browsers are used to request resources to the web servers.</w:t>
+        <w:rPr>
+          <w:b/>
+        </w:rPr>
+        <w:t>Web</w:t>
+      </w:r>
+      <w:r>
+        <w:t xml:space="preserve"> </w:t>
+      </w:r>
+      <w:r>
+        <w:rPr>
+          <w:b/>
+        </w:rPr>
+        <w:t>Browsers</w:t>
+      </w:r>
+      <w:r>
+        <w:t xml:space="preserve"> – these are the most common client used in the web. The browsers are used to request resources to the web servers.</w:t>
       </w:r>
     </w:p>
     <w:p>
@@ -578,7 +753,13 @@
         <w:jc w:val="both"/>
       </w:pPr>
       <w:r>
-        <w:t>Spider – these are clients that crawls and retrieves information from the web without interaction.</w:t>
+        <w:rPr>
+          <w:b/>
+        </w:rPr>
+        <w:t>Spider</w:t>
+      </w:r>
+      <w:r>
+        <w:t xml:space="preserve"> – these are clients that crawls and retrieves information from the web without interaction.</w:t>
       </w:r>
     </w:p>
     <w:p>
@@ -616,8 +797,14 @@
           <w:numId w:val="7"/>
         </w:numPr>
         <w:jc w:val="both"/>
-      </w:pPr>
-      <w:r>
+        <w:rPr>
+          <w:b/>
+        </w:rPr>
+      </w:pPr>
+      <w:r>
+        <w:rPr>
+          <w:b/>
+        </w:rPr>
         <w:t>HTTP (Hypertext Transfer Protocol)</w:t>
       </w:r>
     </w:p>
@@ -692,17 +879,32 @@
           <w:numId w:val="7"/>
         </w:numPr>
         <w:jc w:val="both"/>
-      </w:pPr>
-      <w:r>
+        <w:rPr>
+          <w:b/>
+        </w:rPr>
+      </w:pPr>
+      <w:r>
+        <w:rPr>
+          <w:b/>
+        </w:rPr>
         <w:t>URL</w:t>
       </w:r>
       <w:r>
+        <w:rPr>
+          <w:b/>
+        </w:rPr>
         <w:t xml:space="preserve"> (Uniform Resource </w:t>
       </w:r>
       <w:r>
+        <w:rPr>
+          <w:b/>
+        </w:rPr>
         <w:t>Locator</w:t>
       </w:r>
       <w:r>
+        <w:rPr>
+          <w:b/>
+        </w:rPr>
         <w:t>)</w:t>
       </w:r>
     </w:p>
@@ -868,10 +1070,7 @@
         </w:r>
       </w:hyperlink>
       <w:r>
-        <w:t xml:space="preserve"> is an example of a domain name. In order to access the host, the domain name must be converted to an IP address </w:t>
-      </w:r>
-      <w:r>
-        <w:t>(</w:t>
+        <w:t xml:space="preserve"> is an example of a domain name. In order to access the host, the domain name must be converted to an IP address (</w:t>
       </w:r>
       <w:proofErr w:type="spellStart"/>
       <w:r>
@@ -879,10 +1078,7 @@
       </w:r>
       <w:proofErr w:type="spellEnd"/>
       <w:r>
-        <w:t>. 198.168.30.17</w:t>
-      </w:r>
-      <w:r>
-        <w:t>). This task is processed by a DNS (Domain Name Server) which then acts as a phone book that maps a domain name to its equivalent IP address.</w:t>
+        <w:t>. 198.168.30.17). This task is processed by a DNS (Domain Name Server) which then acts as a phone book that maps a domain name to its equivalent IP address.</w:t>
       </w:r>
     </w:p>
     <w:p>
@@ -926,6 +1122,9 @@
       <w:r>
         <w:tab/>
         <w:t>protocol is called a URI.</w:t>
+      </w:r>
+      <w:r>
+        <w:t xml:space="preserve"> //change color</w:t>
       </w:r>
     </w:p>
     <w:p>
@@ -936,11 +1135,20 @@
           <w:numId w:val="7"/>
         </w:numPr>
         <w:jc w:val="both"/>
-      </w:pPr>
-      <w:r>
+        <w:rPr>
+          <w:b/>
+        </w:rPr>
+      </w:pPr>
+      <w:r>
+        <w:rPr>
+          <w:b/>
+        </w:rPr>
         <w:t>HTML (Hypertext Marku</w:t>
       </w:r>
       <w:r>
+        <w:rPr>
+          <w:b/>
+        </w:rPr>
         <w:t>p Language)</w:t>
       </w:r>
     </w:p>
@@ -993,7 +1201,30 @@
         <w:t>by the user.</w:t>
       </w:r>
       <w:r>
-        <w:t xml:space="preserve"> The main feature of the HTML is its use of hypertext. With this, a user can create links to connect to other resources.</w:t>
+        <w:t xml:space="preserve"> The main feature of the HTML is its use of </w:t>
+      </w:r>
+      <w:r>
+        <w:rPr>
+          <w:b/>
+        </w:rPr>
+        <w:t>hypertext</w:t>
+      </w:r>
+      <w:r>
+        <w:t xml:space="preserve">. With this, a user can create </w:t>
+      </w:r>
+      <w:bookmarkStart w:id="0" w:name="_GoBack"/>
+      <w:r>
+        <w:rPr>
+          <w:b/>
+        </w:rPr>
+        <w:t>links</w:t>
+      </w:r>
+      <w:r>
+        <w:t xml:space="preserve"> </w:t>
+      </w:r>
+      <w:bookmarkEnd w:id="0"/>
+      <w:r>
+        <w:t>to connect to other resources.</w:t>
       </w:r>
       <w:r>
         <w:t xml:space="preserve"> </w:t>
@@ -1020,13 +1251,7 @@
       </w:r>
       <w:proofErr w:type="gramEnd"/>
       <w:r>
-        <w:t xml:space="preserve"> for </w:t>
-      </w:r>
-      <w:r>
-        <w:t>html</w:t>
-      </w:r>
-      <w:r>
-        <w:t xml:space="preserve"> for more details&gt;</w:t>
+        <w:t xml:space="preserve"> for html for more details&gt;</w:t>
       </w:r>
     </w:p>
     <w:p>

</xml_diff>

<commit_message>
updated the summary of Web
</commit_message>
<xml_diff>
--- a/TOPICS/WWW/TOPIC - World Wide Web.docx
+++ b/TOPICS/WWW/TOPIC - World Wide Web.docx
@@ -27,8 +27,13 @@
         <w:tab/>
       </w:r>
       <w:r>
-        <w:t xml:space="preserve">World Wide Web is widely used in today’s generation. The web is collection of web resources and application that allows people to access the resources through the internet. </w:t>
-      </w:r>
+        <w:t xml:space="preserve">World Wide Web is widely used in today’s generation. </w:t>
+      </w:r>
+      <w:r>
+        <w:t xml:space="preserve">Learn and understand how the web came to be and the way it works through the eyes of a web developer. </w:t>
+      </w:r>
+      <w:bookmarkStart w:id="0" w:name="_GoBack"/>
+      <w:bookmarkEnd w:id="0"/>
     </w:p>
     <w:p>
       <w:pPr>
@@ -1212,7 +1217,6 @@
       <w:r>
         <w:t xml:space="preserve">. With this, a user can create </w:t>
       </w:r>
-      <w:bookmarkStart w:id="0" w:name="_GoBack"/>
       <w:r>
         <w:rPr>
           <w:b/>
@@ -1220,11 +1224,7 @@
         <w:t>links</w:t>
       </w:r>
       <w:r>
-        <w:t xml:space="preserve"> </w:t>
-      </w:r>
-      <w:bookmarkEnd w:id="0"/>
-      <w:r>
-        <w:t>to connect to other resources.</w:t>
+        <w:t xml:space="preserve"> to connect to other resources.</w:t>
       </w:r>
       <w:r>
         <w:t xml:space="preserve"> </w:t>

</xml_diff>